<commit_message>
Updating postprocessing code and files
</commit_message>
<xml_diff>
--- a/Postproc_code/L227/Model Fit Tables.docx
+++ b/Postproc_code/L227/Model Fit Tables.docx
@@ -419,33 +419,42 @@
               <w:jc w:val="center"/>
             </w:pPr>
             <w:r>
-              <w:t>0.79</w:t>
-            </w:r>
-          </w:p>
-        </w:tc>
-        <w:tc>
-          <w:tcPr>
-            <w:tcW w:w="892" w:type="dxa"/>
-          </w:tcPr>
-          <w:p>
-            <w:pPr>
-              <w:jc w:val="center"/>
-            </w:pPr>
-            <w:r>
-              <w:t>3.33</w:t>
-            </w:r>
-          </w:p>
-        </w:tc>
-        <w:tc>
-          <w:tcPr>
-            <w:tcW w:w="1160" w:type="dxa"/>
-          </w:tcPr>
-          <w:p>
-            <w:pPr>
-              <w:jc w:val="center"/>
-            </w:pPr>
-            <w:r>
-              <w:t>0.42</w:t>
+              <w:t>0.7</w:t>
+            </w:r>
+            <w:r>
+              <w:t>8</w:t>
+            </w:r>
+          </w:p>
+        </w:tc>
+        <w:tc>
+          <w:tcPr>
+            <w:tcW w:w="892" w:type="dxa"/>
+          </w:tcPr>
+          <w:p>
+            <w:pPr>
+              <w:jc w:val="center"/>
+            </w:pPr>
+            <w:r>
+              <w:t>3.</w:t>
+            </w:r>
+            <w:r>
+              <w:t>46</w:t>
+            </w:r>
+          </w:p>
+        </w:tc>
+        <w:tc>
+          <w:tcPr>
+            <w:tcW w:w="1160" w:type="dxa"/>
+          </w:tcPr>
+          <w:p>
+            <w:pPr>
+              <w:jc w:val="center"/>
+            </w:pPr>
+            <w:r>
+              <w:t>0.4</w:t>
+            </w:r>
+            <w:r>
+              <w:t>4</w:t>
             </w:r>
           </w:p>
         </w:tc>
@@ -458,20 +467,26 @@
               <w:jc w:val="center"/>
             </w:pPr>
             <w:r>
-              <w:t>0.70</w:t>
-            </w:r>
-          </w:p>
-        </w:tc>
-        <w:tc>
-          <w:tcPr>
-            <w:tcW w:w="892" w:type="dxa"/>
-          </w:tcPr>
-          <w:p>
-            <w:pPr>
-              <w:jc w:val="center"/>
-            </w:pPr>
-            <w:r>
-              <w:t>5.73</w:t>
+              <w:t>0.</w:t>
+            </w:r>
+            <w:r>
+              <w:t>88</w:t>
+            </w:r>
+          </w:p>
+        </w:tc>
+        <w:tc>
+          <w:tcPr>
+            <w:tcW w:w="892" w:type="dxa"/>
+          </w:tcPr>
+          <w:p>
+            <w:pPr>
+              <w:jc w:val="center"/>
+            </w:pPr>
+            <w:r>
+              <w:t>5.7</w:t>
+            </w:r>
+            <w:r>
+              <w:t>6</w:t>
             </w:r>
           </w:p>
         </w:tc>
@@ -600,33 +615,42 @@
               <w:jc w:val="center"/>
             </w:pPr>
             <w:r>
-              <w:t>0.45</w:t>
-            </w:r>
-          </w:p>
-        </w:tc>
-        <w:tc>
-          <w:tcPr>
-            <w:tcW w:w="892" w:type="dxa"/>
-          </w:tcPr>
-          <w:p>
-            <w:pPr>
-              <w:jc w:val="center"/>
-            </w:pPr>
-            <w:r>
-              <w:t>5.88</w:t>
-            </w:r>
-          </w:p>
-        </w:tc>
-        <w:tc>
-          <w:tcPr>
-            <w:tcW w:w="1160" w:type="dxa"/>
-          </w:tcPr>
-          <w:p>
-            <w:pPr>
-              <w:jc w:val="center"/>
-            </w:pPr>
-            <w:r>
-              <w:t>0.71</w:t>
+              <w:t>0.4</w:t>
+            </w:r>
+            <w:r>
+              <w:t>4</w:t>
+            </w:r>
+          </w:p>
+        </w:tc>
+        <w:tc>
+          <w:tcPr>
+            <w:tcW w:w="892" w:type="dxa"/>
+          </w:tcPr>
+          <w:p>
+            <w:pPr>
+              <w:jc w:val="center"/>
+            </w:pPr>
+            <w:r>
+              <w:t>5.</w:t>
+            </w:r>
+            <w:r>
+              <w:t>93</w:t>
+            </w:r>
+          </w:p>
+        </w:tc>
+        <w:tc>
+          <w:tcPr>
+            <w:tcW w:w="1160" w:type="dxa"/>
+          </w:tcPr>
+          <w:p>
+            <w:pPr>
+              <w:jc w:val="center"/>
+            </w:pPr>
+            <w:r>
+              <w:t>0.7</w:t>
+            </w:r>
+            <w:r>
+              <w:t>2</w:t>
             </w:r>
           </w:p>
         </w:tc>
@@ -706,33 +730,42 @@
               <w:jc w:val="center"/>
             </w:pPr>
             <w:r>
-              <w:t>0.94</w:t>
-            </w:r>
-          </w:p>
-        </w:tc>
-        <w:tc>
-          <w:tcPr>
-            <w:tcW w:w="892" w:type="dxa"/>
-          </w:tcPr>
-          <w:p>
-            <w:pPr>
-              <w:jc w:val="center"/>
-            </w:pPr>
-            <w:r>
-              <w:t>1.41</w:t>
-            </w:r>
-          </w:p>
-        </w:tc>
-        <w:tc>
-          <w:tcPr>
-            <w:tcW w:w="1160" w:type="dxa"/>
-          </w:tcPr>
-          <w:p>
-            <w:pPr>
-              <w:jc w:val="center"/>
-            </w:pPr>
-            <w:r>
-              <w:t>0.25</w:t>
+              <w:t>0.9</w:t>
+            </w:r>
+            <w:r>
+              <w:t>3</w:t>
+            </w:r>
+          </w:p>
+        </w:tc>
+        <w:tc>
+          <w:tcPr>
+            <w:tcW w:w="892" w:type="dxa"/>
+          </w:tcPr>
+          <w:p>
+            <w:pPr>
+              <w:jc w:val="center"/>
+            </w:pPr>
+            <w:r>
+              <w:t>1.4</w:t>
+            </w:r>
+            <w:r>
+              <w:t>4</w:t>
+            </w:r>
+          </w:p>
+        </w:tc>
+        <w:tc>
+          <w:tcPr>
+            <w:tcW w:w="1160" w:type="dxa"/>
+          </w:tcPr>
+          <w:p>
+            <w:pPr>
+              <w:jc w:val="center"/>
+            </w:pPr>
+            <w:r>
+              <w:t>0.2</w:t>
+            </w:r>
+            <w:r>
+              <w:t>6</w:t>
             </w:r>
           </w:p>
         </w:tc>
@@ -758,20 +791,26 @@
               <w:jc w:val="center"/>
             </w:pPr>
             <w:r>
-              <w:t>2.05</w:t>
-            </w:r>
-          </w:p>
-        </w:tc>
-        <w:tc>
-          <w:tcPr>
-            <w:tcW w:w="1160" w:type="dxa"/>
-          </w:tcPr>
-          <w:p>
-            <w:pPr>
-              <w:jc w:val="center"/>
-            </w:pPr>
-            <w:r>
-              <w:t>0.34</w:t>
+              <w:t>2.0</w:t>
+            </w:r>
+            <w:r>
+              <w:t>7</w:t>
+            </w:r>
+          </w:p>
+        </w:tc>
+        <w:tc>
+          <w:tcPr>
+            <w:tcW w:w="1160" w:type="dxa"/>
+          </w:tcPr>
+          <w:p>
+            <w:pPr>
+              <w:jc w:val="center"/>
+            </w:pPr>
+            <w:r>
+              <w:t>0.3</w:t>
+            </w:r>
+            <w:r>
+              <w:t>5</w:t>
             </w:r>
           </w:p>
         </w:tc>
@@ -857,20 +896,26 @@
               <w:jc w:val="center"/>
             </w:pPr>
             <w:r>
-              <w:t>0.41</w:t>
-            </w:r>
-          </w:p>
-        </w:tc>
-        <w:tc>
-          <w:tcPr>
-            <w:tcW w:w="892" w:type="dxa"/>
-          </w:tcPr>
-          <w:p>
-            <w:pPr>
-              <w:jc w:val="center"/>
-            </w:pPr>
-            <w:r>
-              <w:t>1.83</w:t>
+              <w:t>0.4</w:t>
+            </w:r>
+            <w:r>
+              <w:t>2</w:t>
+            </w:r>
+          </w:p>
+        </w:tc>
+        <w:tc>
+          <w:tcPr>
+            <w:tcW w:w="892" w:type="dxa"/>
+          </w:tcPr>
+          <w:p>
+            <w:pPr>
+              <w:jc w:val="center"/>
+            </w:pPr>
+            <w:r>
+              <w:t>1.8</w:t>
+            </w:r>
+            <w:r>
+              <w:t>2</w:t>
             </w:r>
           </w:p>
         </w:tc>
@@ -909,7 +954,10 @@
               <w:jc w:val="center"/>
             </w:pPr>
             <w:r>
-              <w:t>1.69</w:t>
+              <w:t>1.</w:t>
+            </w:r>
+            <w:r>
+              <w:t>70</w:t>
             </w:r>
           </w:p>
         </w:tc>
@@ -1031,7 +1079,10 @@
               <w:jc w:val="center"/>
             </w:pPr>
             <w:r>
-              <w:t>0.88</w:t>
+              <w:t>0.8</w:t>
+            </w:r>
+            <w:r>
+              <w:t>9</w:t>
             </w:r>
           </w:p>
         </w:tc>
@@ -1172,7 +1223,7 @@
               <w:jc w:val="center"/>
             </w:pPr>
             <w:r>
-              <w:t>4.61</w:t>
+              <w:t>5.08</w:t>
             </w:r>
           </w:p>
         </w:tc>
@@ -1471,20 +1522,23 @@
               <w:jc w:val="center"/>
             </w:pPr>
             <w:r>
-              <w:t>3.60</w:t>
-            </w:r>
-          </w:p>
-        </w:tc>
-        <w:tc>
-          <w:tcPr>
-            <w:tcW w:w="1160" w:type="dxa"/>
-          </w:tcPr>
-          <w:p>
-            <w:pPr>
-              <w:jc w:val="center"/>
-            </w:pPr>
-            <w:r>
-              <w:t>0.99</w:t>
+              <w:t>3.6</w:t>
+            </w:r>
+            <w:r>
+              <w:t>4</w:t>
+            </w:r>
+          </w:p>
+        </w:tc>
+        <w:tc>
+          <w:tcPr>
+            <w:tcW w:w="1160" w:type="dxa"/>
+          </w:tcPr>
+          <w:p>
+            <w:pPr>
+              <w:jc w:val="center"/>
+            </w:pPr>
+            <w:r>
+              <w:t>1.00</w:t>
             </w:r>
           </w:p>
         </w:tc>
@@ -1628,7 +1682,10 @@
               <w:jc w:val="center"/>
             </w:pPr>
             <w:r>
-              <w:t>21.26</w:t>
+              <w:t>21.2</w:t>
+            </w:r>
+            <w:r>
+              <w:t>3</w:t>
             </w:r>
           </w:p>
         </w:tc>
@@ -1654,20 +1711,26 @@
               <w:jc w:val="center"/>
             </w:pPr>
             <w:r>
-              <w:t>0.00</w:t>
-            </w:r>
-          </w:p>
-        </w:tc>
-        <w:tc>
-          <w:tcPr>
-            <w:tcW w:w="892" w:type="dxa"/>
-          </w:tcPr>
-          <w:p>
-            <w:pPr>
-              <w:jc w:val="center"/>
-            </w:pPr>
-            <w:r>
-              <w:t>10.47</w:t>
+              <w:t>0.0</w:t>
+            </w:r>
+            <w:r>
+              <w:t>1</w:t>
+            </w:r>
+          </w:p>
+        </w:tc>
+        <w:tc>
+          <w:tcPr>
+            <w:tcW w:w="892" w:type="dxa"/>
+          </w:tcPr>
+          <w:p>
+            <w:pPr>
+              <w:jc w:val="center"/>
+            </w:pPr>
+            <w:r>
+              <w:t>10.4</w:t>
+            </w:r>
+            <w:r>
+              <w:t>7</w:t>
             </w:r>
           </w:p>
         </w:tc>
@@ -1954,7 +2017,10 @@
           </w:tcPr>
           <w:p>
             <w:r>
-              <w:t>0.87</w:t>
+              <w:t>0.</w:t>
+            </w:r>
+            <w:r>
+              <w:t>97</w:t>
             </w:r>
           </w:p>
         </w:tc>
@@ -1964,7 +2030,7 @@
           </w:tcPr>
           <w:p>
             <w:r>
-              <w:t>0.93</w:t>
+              <w:t>1.01</w:t>
             </w:r>
           </w:p>
         </w:tc>
@@ -1974,7 +2040,10 @@
           </w:tcPr>
           <w:p>
             <w:r>
-              <w:t>0.31</w:t>
+              <w:t>0.3</w:t>
+            </w:r>
+            <w:r>
+              <w:t>2</w:t>
             </w:r>
           </w:p>
         </w:tc>
@@ -1984,7 +2053,10 @@
           </w:tcPr>
           <w:p>
             <w:r>
-              <w:t>0.43</w:t>
+              <w:t>0.</w:t>
+            </w:r>
+            <w:r>
+              <w:t>51</w:t>
             </w:r>
           </w:p>
         </w:tc>
@@ -1994,7 +2066,10 @@
           </w:tcPr>
           <w:p>
             <w:r>
-              <w:t>1.38</w:t>
+              <w:t>1.</w:t>
+            </w:r>
+            <w:r>
+              <w:t>52</w:t>
             </w:r>
           </w:p>
         </w:tc>
@@ -2016,7 +2091,10 @@
           </w:tcPr>
           <w:p>
             <w:r>
-              <w:t>1.05</w:t>
+              <w:t>1.</w:t>
+            </w:r>
+            <w:r>
+              <w:t>05</w:t>
             </w:r>
           </w:p>
         </w:tc>
@@ -2026,7 +2104,10 @@
           </w:tcPr>
           <w:p>
             <w:r>
-              <w:t>1.07</w:t>
+              <w:t>1.</w:t>
+            </w:r>
+            <w:r>
+              <w:t>07</w:t>
             </w:r>
           </w:p>
         </w:tc>
@@ -2036,7 +2117,10 @@
           </w:tcPr>
           <w:p>
             <w:r>
-              <w:t>0.23</w:t>
+              <w:t>0.</w:t>
+            </w:r>
+            <w:r>
+              <w:t>22</w:t>
             </w:r>
           </w:p>
         </w:tc>
@@ -2046,7 +2130,10 @@
           </w:tcPr>
           <w:p>
             <w:r>
-              <w:t>0.69</w:t>
+              <w:t>0.</w:t>
+            </w:r>
+            <w:r>
+              <w:t>69</w:t>
             </w:r>
           </w:p>
         </w:tc>
@@ -2056,7 +2143,10 @@
           </w:tcPr>
           <w:p>
             <w:r>
-              <w:t>1.49</w:t>
+              <w:t>1.</w:t>
+            </w:r>
+            <w:r>
+              <w:t>49</w:t>
             </w:r>
           </w:p>
         </w:tc>

</xml_diff>

<commit_message>
Updating postprocessing code - complete analyses R scripts now match.
</commit_message>
<xml_diff>
--- a/Postproc_code/L227/Model Fit Tables.docx
+++ b/Postproc_code/L227/Model Fit Tables.docx
@@ -1774,10 +1774,7 @@
         </w:tc>
       </w:tr>
     </w:tbl>
-    <w:p>
-      <w:bookmarkStart w:id="0" w:name="_GoBack"/>
-      <w:bookmarkEnd w:id="0"/>
-    </w:p>
+    <w:p/>
     <w:p>
       <w:r>
         <w:t xml:space="preserve">Thresholds for “good fit” </w:t>
@@ -2153,6 +2150,320 @@
       </w:tr>
     </w:tbl>
     <w:p/>
+    <w:p>
+      <w:r>
+        <w:t>Parameters</w:t>
+      </w:r>
+    </w:p>
+    <w:tbl>
+      <w:tblPr>
+        <w:tblStyle w:val="TableGrid"/>
+        <w:tblW w:w="0" w:type="auto"/>
+        <w:tblLook w:val="04A0" w:firstRow="1" w:lastRow="0" w:firstColumn="1" w:lastColumn="0" w:noHBand="0" w:noVBand="1"/>
+      </w:tblPr>
+      <w:tblGrid>
+        <w:gridCol w:w="1525"/>
+        <w:gridCol w:w="1170"/>
+        <w:gridCol w:w="1170"/>
+        <w:gridCol w:w="1170"/>
+      </w:tblGrid>
+      <w:tr>
+        <w:tc>
+          <w:tcPr>
+            <w:tcW w:w="1525" w:type="dxa"/>
+          </w:tcPr>
+          <w:p>
+            <w:pPr>
+              <w:rPr>
+                <w:b/>
+              </w:rPr>
+            </w:pPr>
+            <w:r>
+              <w:rPr>
+                <w:b/>
+              </w:rPr>
+              <w:t>Parameter</w:t>
+            </w:r>
+          </w:p>
+        </w:tc>
+        <w:tc>
+          <w:tcPr>
+            <w:tcW w:w="1170" w:type="dxa"/>
+          </w:tcPr>
+          <w:p>
+            <w:pPr>
+              <w:rPr>
+                <w:b/>
+              </w:rPr>
+            </w:pPr>
+            <w:r>
+              <w:rPr>
+                <w:b/>
+              </w:rPr>
+              <w:t>Period 1</w:t>
+            </w:r>
+          </w:p>
+        </w:tc>
+        <w:tc>
+          <w:tcPr>
+            <w:tcW w:w="1170" w:type="dxa"/>
+          </w:tcPr>
+          <w:p>
+            <w:pPr>
+              <w:rPr>
+                <w:b/>
+              </w:rPr>
+            </w:pPr>
+            <w:r>
+              <w:rPr>
+                <w:b/>
+              </w:rPr>
+              <w:t>Period 2</w:t>
+            </w:r>
+          </w:p>
+        </w:tc>
+        <w:tc>
+          <w:tcPr>
+            <w:tcW w:w="1170" w:type="dxa"/>
+          </w:tcPr>
+          <w:p>
+            <w:pPr>
+              <w:rPr>
+                <w:b/>
+              </w:rPr>
+            </w:pPr>
+            <w:r>
+              <w:rPr>
+                <w:b/>
+              </w:rPr>
+              <w:t>Period 3</w:t>
+            </w:r>
+          </w:p>
+        </w:tc>
+      </w:tr>
+      <w:tr>
+        <w:tc>
+          <w:tcPr>
+            <w:tcW w:w="1525" w:type="dxa"/>
+          </w:tcPr>
+          <w:p>
+            <w:proofErr w:type="spellStart"/>
+            <w:r>
+              <w:t>PAR_sat</w:t>
+            </w:r>
+            <w:proofErr w:type="spellEnd"/>
+          </w:p>
+        </w:tc>
+        <w:tc>
+          <w:tcPr>
+            <w:tcW w:w="1170" w:type="dxa"/>
+          </w:tcPr>
+          <w:p>
+            <w:r>
+              <w:t>5.1e-5</w:t>
+            </w:r>
+          </w:p>
+        </w:tc>
+        <w:tc>
+          <w:tcPr>
+            <w:tcW w:w="1170" w:type="dxa"/>
+          </w:tcPr>
+          <w:p>
+            <w:r>
+              <w:t>9.98e-5</w:t>
+            </w:r>
+          </w:p>
+        </w:tc>
+        <w:tc>
+          <w:tcPr>
+            <w:tcW w:w="1170" w:type="dxa"/>
+          </w:tcPr>
+          <w:p>
+            <w:r>
+              <w:t>6.05e-5</w:t>
+            </w:r>
+          </w:p>
+        </w:tc>
+      </w:tr>
+      <w:tr>
+        <w:tc>
+          <w:tcPr>
+            <w:tcW w:w="1525" w:type="dxa"/>
+          </w:tcPr>
+          <w:p>
+            <w:proofErr w:type="spellStart"/>
+            <w:r>
+              <w:t>w_chl</w:t>
+            </w:r>
+            <w:proofErr w:type="spellEnd"/>
+          </w:p>
+        </w:tc>
+        <w:tc>
+          <w:tcPr>
+            <w:tcW w:w="1170" w:type="dxa"/>
+          </w:tcPr>
+          <w:p>
+            <w:r>
+              <w:t>0.0326</w:t>
+            </w:r>
+          </w:p>
+        </w:tc>
+        <w:tc>
+          <w:tcPr>
+            <w:tcW w:w="1170" w:type="dxa"/>
+          </w:tcPr>
+          <w:p>
+            <w:r>
+              <w:t>0.0315</w:t>
+            </w:r>
+          </w:p>
+        </w:tc>
+        <w:tc>
+          <w:tcPr>
+            <w:tcW w:w="1170" w:type="dxa"/>
+          </w:tcPr>
+          <w:p>
+            <w:r>
+              <w:t>0.0481</w:t>
+            </w:r>
+          </w:p>
+        </w:tc>
+        <w:bookmarkStart w:id="0" w:name="_GoBack"/>
+        <w:bookmarkEnd w:id="0"/>
+      </w:tr>
+      <w:tr>
+        <w:tc>
+          <w:tcPr>
+            <w:tcW w:w="1525" w:type="dxa"/>
+          </w:tcPr>
+          <w:p>
+            <w:proofErr w:type="spellStart"/>
+            <w:r>
+              <w:t>m_twty</w:t>
+            </w:r>
+            <w:proofErr w:type="spellEnd"/>
+          </w:p>
+        </w:tc>
+        <w:tc>
+          <w:tcPr>
+            <w:tcW w:w="1170" w:type="dxa"/>
+          </w:tcPr>
+          <w:p>
+            <w:r>
+              <w:t>0.0998</w:t>
+            </w:r>
+          </w:p>
+        </w:tc>
+        <w:tc>
+          <w:tcPr>
+            <w:tcW w:w="1170" w:type="dxa"/>
+          </w:tcPr>
+          <w:p>
+            <w:r>
+              <w:t>0.0885</w:t>
+            </w:r>
+          </w:p>
+        </w:tc>
+        <w:tc>
+          <w:tcPr>
+            <w:tcW w:w="1170" w:type="dxa"/>
+          </w:tcPr>
+          <w:p>
+            <w:r>
+              <w:t>0.0357</w:t>
+            </w:r>
+          </w:p>
+        </w:tc>
+      </w:tr>
+      <w:tr>
+        <w:tc>
+          <w:tcPr>
+            <w:tcW w:w="1525" w:type="dxa"/>
+          </w:tcPr>
+          <w:p>
+            <w:proofErr w:type="spellStart"/>
+            <w:r>
+              <w:t>g_twty</w:t>
+            </w:r>
+            <w:proofErr w:type="spellEnd"/>
+          </w:p>
+        </w:tc>
+        <w:tc>
+          <w:tcPr>
+            <w:tcW w:w="1170" w:type="dxa"/>
+          </w:tcPr>
+          <w:p>
+            <w:r>
+              <w:t>0.968</w:t>
+            </w:r>
+          </w:p>
+        </w:tc>
+        <w:tc>
+          <w:tcPr>
+            <w:tcW w:w="1170" w:type="dxa"/>
+          </w:tcPr>
+          <w:p>
+            <w:r>
+              <w:t>0.722</w:t>
+            </w:r>
+          </w:p>
+        </w:tc>
+        <w:tc>
+          <w:tcPr>
+            <w:tcW w:w="1170" w:type="dxa"/>
+          </w:tcPr>
+          <w:p>
+            <w:r>
+              <w:t>1.28</w:t>
+            </w:r>
+          </w:p>
+        </w:tc>
+      </w:tr>
+      <w:tr>
+        <w:tc>
+          <w:tcPr>
+            <w:tcW w:w="1525" w:type="dxa"/>
+          </w:tcPr>
+          <w:p>
+            <w:proofErr w:type="spellStart"/>
+            <w:r>
+              <w:t>P_half</w:t>
+            </w:r>
+            <w:proofErr w:type="spellEnd"/>
+          </w:p>
+        </w:tc>
+        <w:tc>
+          <w:tcPr>
+            <w:tcW w:w="1170" w:type="dxa"/>
+          </w:tcPr>
+          <w:p>
+            <w:r>
+              <w:t>31.2</w:t>
+            </w:r>
+          </w:p>
+        </w:tc>
+        <w:tc>
+          <w:tcPr>
+            <w:tcW w:w="1170" w:type="dxa"/>
+          </w:tcPr>
+          <w:p>
+            <w:r>
+              <w:t>24</w:t>
+            </w:r>
+          </w:p>
+        </w:tc>
+        <w:tc>
+          <w:tcPr>
+            <w:tcW w:w="1170" w:type="dxa"/>
+          </w:tcPr>
+          <w:p>
+            <w:r>
+              <w:t>8.95</w:t>
+            </w:r>
+          </w:p>
+        </w:tc>
+      </w:tr>
+    </w:tbl>
     <w:p/>
     <w:sectPr>
       <w:pgSz w:w="15840" w:h="12240" w:orient="landscape"/>

</xml_diff>

<commit_message>
Updates to postprocessing and figures
</commit_message>
<xml_diff>
--- a/Postproc_code/L227/Model Fit Tables.docx
+++ b/Postproc_code/L227/Model Fit Tables.docx
@@ -6,6 +6,14 @@
       <w:tblPr>
         <w:tblStyle w:val="TableGrid"/>
         <w:tblW w:w="0" w:type="auto"/>
+        <w:tblBorders>
+          <w:top w:val="none" w:sz="0" w:space="0" w:color="auto"/>
+          <w:left w:val="none" w:sz="0" w:space="0" w:color="auto"/>
+          <w:bottom w:val="none" w:sz="0" w:space="0" w:color="auto"/>
+          <w:right w:val="none" w:sz="0" w:space="0" w:color="auto"/>
+          <w:insideH w:val="none" w:sz="0" w:space="0" w:color="auto"/>
+          <w:insideV w:val="none" w:sz="0" w:space="0" w:color="auto"/>
+        </w:tblBorders>
         <w:tblLook w:val="04A0" w:firstRow="1" w:lastRow="0" w:firstColumn="1" w:lastColumn="0" w:noHBand="0" w:noVBand="1"/>
       </w:tblPr>
       <w:tblGrid>
@@ -151,12 +159,18 @@
         <w:tc>
           <w:tcPr>
             <w:tcW w:w="1435" w:type="dxa"/>
+            <w:tcBorders>
+              <w:bottom w:val="single" w:sz="4" w:space="0" w:color="auto"/>
+            </w:tcBorders>
           </w:tcPr>
           <w:p/>
         </w:tc>
         <w:tc>
           <w:tcPr>
             <w:tcW w:w="642" w:type="dxa"/>
+            <w:tcBorders>
+              <w:bottom w:val="single" w:sz="4" w:space="0" w:color="auto"/>
+            </w:tcBorders>
           </w:tcPr>
           <w:p>
             <w:pPr>
@@ -183,6 +197,9 @@
         <w:tc>
           <w:tcPr>
             <w:tcW w:w="892" w:type="dxa"/>
+            <w:tcBorders>
+              <w:bottom w:val="single" w:sz="4" w:space="0" w:color="auto"/>
+            </w:tcBorders>
           </w:tcPr>
           <w:p>
             <w:pPr>
@@ -202,6 +219,9 @@
         <w:tc>
           <w:tcPr>
             <w:tcW w:w="1160" w:type="dxa"/>
+            <w:tcBorders>
+              <w:bottom w:val="single" w:sz="4" w:space="0" w:color="auto"/>
+            </w:tcBorders>
           </w:tcPr>
           <w:p>
             <w:pPr>
@@ -221,6 +241,9 @@
         <w:tc>
           <w:tcPr>
             <w:tcW w:w="782" w:type="dxa"/>
+            <w:tcBorders>
+              <w:bottom w:val="single" w:sz="4" w:space="0" w:color="auto"/>
+            </w:tcBorders>
           </w:tcPr>
           <w:p>
             <w:pPr>
@@ -247,6 +270,9 @@
         <w:tc>
           <w:tcPr>
             <w:tcW w:w="892" w:type="dxa"/>
+            <w:tcBorders>
+              <w:bottom w:val="single" w:sz="4" w:space="0" w:color="auto"/>
+            </w:tcBorders>
           </w:tcPr>
           <w:p>
             <w:pPr>
@@ -266,6 +292,9 @@
         <w:tc>
           <w:tcPr>
             <w:tcW w:w="1160" w:type="dxa"/>
+            <w:tcBorders>
+              <w:bottom w:val="single" w:sz="4" w:space="0" w:color="auto"/>
+            </w:tcBorders>
           </w:tcPr>
           <w:p>
             <w:pPr>
@@ -285,6 +314,9 @@
         <w:tc>
           <w:tcPr>
             <w:tcW w:w="782" w:type="dxa"/>
+            <w:tcBorders>
+              <w:bottom w:val="single" w:sz="4" w:space="0" w:color="auto"/>
+            </w:tcBorders>
           </w:tcPr>
           <w:p>
             <w:pPr>
@@ -311,6 +343,9 @@
         <w:tc>
           <w:tcPr>
             <w:tcW w:w="892" w:type="dxa"/>
+            <w:tcBorders>
+              <w:bottom w:val="single" w:sz="4" w:space="0" w:color="auto"/>
+            </w:tcBorders>
           </w:tcPr>
           <w:p>
             <w:pPr>
@@ -330,6 +365,9 @@
         <w:tc>
           <w:tcPr>
             <w:tcW w:w="1160" w:type="dxa"/>
+            <w:tcBorders>
+              <w:bottom w:val="single" w:sz="4" w:space="0" w:color="auto"/>
+            </w:tcBorders>
           </w:tcPr>
           <w:p>
             <w:pPr>
@@ -349,6 +387,9 @@
         <w:tc>
           <w:tcPr>
             <w:tcW w:w="855" w:type="dxa"/>
+            <w:tcBorders>
+              <w:bottom w:val="single" w:sz="4" w:space="0" w:color="auto"/>
+            </w:tcBorders>
           </w:tcPr>
           <w:p>
             <w:pPr>
@@ -364,8 +405,14 @@
         <w:tc>
           <w:tcPr>
             <w:tcW w:w="1435" w:type="dxa"/>
-          </w:tcPr>
-          <w:p>
+            <w:tcBorders>
+              <w:top w:val="single" w:sz="4" w:space="0" w:color="auto"/>
+            </w:tcBorders>
+          </w:tcPr>
+          <w:p>
+            <w:pPr>
+              <w:spacing w:line="360" w:lineRule="auto"/>
+            </w:pPr>
             <w:r>
               <w:t>Ice Break</w:t>
             </w:r>
@@ -374,9 +421,13 @@
         <w:tc>
           <w:tcPr>
             <w:tcW w:w="642" w:type="dxa"/>
-          </w:tcPr>
-          <w:p>
-            <w:pPr>
+            <w:tcBorders>
+              <w:top w:val="single" w:sz="4" w:space="0" w:color="auto"/>
+            </w:tcBorders>
+          </w:tcPr>
+          <w:p>
+            <w:pPr>
+              <w:spacing w:line="360" w:lineRule="auto"/>
               <w:jc w:val="center"/>
             </w:pPr>
             <w:r>
@@ -387,9 +438,13 @@
         <w:tc>
           <w:tcPr>
             <w:tcW w:w="892" w:type="dxa"/>
-          </w:tcPr>
-          <w:p>
-            <w:pPr>
+            <w:tcBorders>
+              <w:top w:val="single" w:sz="4" w:space="0" w:color="auto"/>
+            </w:tcBorders>
+          </w:tcPr>
+          <w:p>
+            <w:pPr>
+              <w:spacing w:line="360" w:lineRule="auto"/>
               <w:jc w:val="center"/>
             </w:pPr>
             <w:r>
@@ -400,9 +455,13 @@
         <w:tc>
           <w:tcPr>
             <w:tcW w:w="1160" w:type="dxa"/>
-          </w:tcPr>
-          <w:p>
-            <w:pPr>
+            <w:tcBorders>
+              <w:top w:val="single" w:sz="4" w:space="0" w:color="auto"/>
+            </w:tcBorders>
+          </w:tcPr>
+          <w:p>
+            <w:pPr>
+              <w:spacing w:line="360" w:lineRule="auto"/>
               <w:jc w:val="center"/>
             </w:pPr>
             <w:r>
@@ -413,9 +472,13 @@
         <w:tc>
           <w:tcPr>
             <w:tcW w:w="782" w:type="dxa"/>
-          </w:tcPr>
-          <w:p>
-            <w:pPr>
+            <w:tcBorders>
+              <w:top w:val="single" w:sz="4" w:space="0" w:color="auto"/>
+            </w:tcBorders>
+          </w:tcPr>
+          <w:p>
+            <w:pPr>
+              <w:spacing w:line="360" w:lineRule="auto"/>
               <w:jc w:val="center"/>
             </w:pPr>
             <w:r>
@@ -429,9 +492,13 @@
         <w:tc>
           <w:tcPr>
             <w:tcW w:w="892" w:type="dxa"/>
-          </w:tcPr>
-          <w:p>
-            <w:pPr>
+            <w:tcBorders>
+              <w:top w:val="single" w:sz="4" w:space="0" w:color="auto"/>
+            </w:tcBorders>
+          </w:tcPr>
+          <w:p>
+            <w:pPr>
+              <w:spacing w:line="360" w:lineRule="auto"/>
               <w:jc w:val="center"/>
             </w:pPr>
             <w:r>
@@ -445,9 +512,13 @@
         <w:tc>
           <w:tcPr>
             <w:tcW w:w="1160" w:type="dxa"/>
-          </w:tcPr>
-          <w:p>
-            <w:pPr>
+            <w:tcBorders>
+              <w:top w:val="single" w:sz="4" w:space="0" w:color="auto"/>
+            </w:tcBorders>
+          </w:tcPr>
+          <w:p>
+            <w:pPr>
+              <w:spacing w:line="360" w:lineRule="auto"/>
               <w:jc w:val="center"/>
             </w:pPr>
             <w:r>
@@ -461,41 +532,53 @@
         <w:tc>
           <w:tcPr>
             <w:tcW w:w="782" w:type="dxa"/>
-          </w:tcPr>
-          <w:p>
-            <w:pPr>
+            <w:tcBorders>
+              <w:top w:val="single" w:sz="4" w:space="0" w:color="auto"/>
+            </w:tcBorders>
+          </w:tcPr>
+          <w:p>
+            <w:pPr>
+              <w:spacing w:line="360" w:lineRule="auto"/>
               <w:jc w:val="center"/>
             </w:pPr>
             <w:r>
               <w:t>0.</w:t>
             </w:r>
             <w:r>
-              <w:t>88</w:t>
+              <w:t>70</w:t>
             </w:r>
           </w:p>
         </w:tc>
         <w:tc>
           <w:tcPr>
             <w:tcW w:w="892" w:type="dxa"/>
-          </w:tcPr>
-          <w:p>
-            <w:pPr>
+            <w:tcBorders>
+              <w:top w:val="single" w:sz="4" w:space="0" w:color="auto"/>
+            </w:tcBorders>
+          </w:tcPr>
+          <w:p>
+            <w:pPr>
+              <w:spacing w:line="360" w:lineRule="auto"/>
               <w:jc w:val="center"/>
             </w:pPr>
             <w:r>
               <w:t>5.7</w:t>
             </w:r>
             <w:r>
-              <w:t>6</w:t>
+              <w:t>4</w:t>
             </w:r>
           </w:p>
         </w:tc>
         <w:tc>
           <w:tcPr>
             <w:tcW w:w="1160" w:type="dxa"/>
-          </w:tcPr>
-          <w:p>
-            <w:pPr>
+            <w:tcBorders>
+              <w:top w:val="single" w:sz="4" w:space="0" w:color="auto"/>
+            </w:tcBorders>
+          </w:tcPr>
+          <w:p>
+            <w:pPr>
+              <w:spacing w:line="360" w:lineRule="auto"/>
               <w:jc w:val="center"/>
             </w:pPr>
             <w:r>
@@ -506,9 +589,13 @@
         <w:tc>
           <w:tcPr>
             <w:tcW w:w="855" w:type="dxa"/>
-          </w:tcPr>
-          <w:p>
-            <w:pPr>
+            <w:tcBorders>
+              <w:top w:val="single" w:sz="4" w:space="0" w:color="auto"/>
+            </w:tcBorders>
+          </w:tcPr>
+          <w:p>
+            <w:pPr>
+              <w:spacing w:line="360" w:lineRule="auto"/>
               <w:jc w:val="center"/>
             </w:pPr>
             <w:r>
@@ -523,6 +610,9 @@
             <w:tcW w:w="1435" w:type="dxa"/>
           </w:tcPr>
           <w:p>
+            <w:pPr>
+              <w:spacing w:line="360" w:lineRule="auto"/>
+            </w:pPr>
             <w:r>
               <w:t>Ice Freeze</w:t>
             </w:r>
@@ -534,6 +624,7 @@
           </w:tcPr>
           <w:p>
             <w:pPr>
+              <w:spacing w:line="360" w:lineRule="auto"/>
               <w:jc w:val="center"/>
             </w:pPr>
             <w:r>
@@ -547,6 +638,7 @@
           </w:tcPr>
           <w:p>
             <w:pPr>
+              <w:spacing w:line="360" w:lineRule="auto"/>
               <w:jc w:val="center"/>
             </w:pPr>
             <w:r>
@@ -560,6 +652,7 @@
           </w:tcPr>
           <w:p>
             <w:pPr>
+              <w:spacing w:line="360" w:lineRule="auto"/>
               <w:jc w:val="center"/>
             </w:pPr>
             <w:r>
@@ -573,6 +666,7 @@
           </w:tcPr>
           <w:p>
             <w:pPr>
+              <w:spacing w:line="360" w:lineRule="auto"/>
               <w:jc w:val="center"/>
             </w:pPr>
             <w:r>
@@ -586,6 +680,7 @@
           </w:tcPr>
           <w:p>
             <w:pPr>
+              <w:spacing w:line="360" w:lineRule="auto"/>
               <w:jc w:val="center"/>
             </w:pPr>
             <w:r>
@@ -599,6 +694,7 @@
           </w:tcPr>
           <w:p>
             <w:pPr>
+              <w:spacing w:line="360" w:lineRule="auto"/>
               <w:jc w:val="center"/>
             </w:pPr>
             <w:r>
@@ -612,6 +708,7 @@
           </w:tcPr>
           <w:p>
             <w:pPr>
+              <w:spacing w:line="360" w:lineRule="auto"/>
               <w:jc w:val="center"/>
             </w:pPr>
             <w:r>
@@ -628,6 +725,7 @@
           </w:tcPr>
           <w:p>
             <w:pPr>
+              <w:spacing w:line="360" w:lineRule="auto"/>
               <w:jc w:val="center"/>
             </w:pPr>
             <w:r>
@@ -644,6 +742,7 @@
           </w:tcPr>
           <w:p>
             <w:pPr>
+              <w:spacing w:line="360" w:lineRule="auto"/>
               <w:jc w:val="center"/>
             </w:pPr>
             <w:r>
@@ -660,6 +759,7 @@
           </w:tcPr>
           <w:p>
             <w:pPr>
+              <w:spacing w:line="360" w:lineRule="auto"/>
               <w:jc w:val="center"/>
             </w:pPr>
             <w:r>
@@ -674,6 +774,9 @@
             <w:tcW w:w="1435" w:type="dxa"/>
           </w:tcPr>
           <w:p>
+            <w:pPr>
+              <w:spacing w:line="360" w:lineRule="auto"/>
+            </w:pPr>
             <w:r>
               <w:t xml:space="preserve">Temp 1 m </w:t>
             </w:r>
@@ -685,6 +788,7 @@
           </w:tcPr>
           <w:p>
             <w:pPr>
+              <w:spacing w:line="360" w:lineRule="auto"/>
               <w:jc w:val="center"/>
             </w:pPr>
             <w:r>
@@ -698,6 +802,7 @@
           </w:tcPr>
           <w:p>
             <w:pPr>
+              <w:spacing w:line="360" w:lineRule="auto"/>
               <w:jc w:val="center"/>
             </w:pPr>
             <w:r>
@@ -714,6 +819,7 @@
           </w:tcPr>
           <w:p>
             <w:pPr>
+              <w:spacing w:line="360" w:lineRule="auto"/>
               <w:jc w:val="center"/>
             </w:pPr>
             <w:r>
@@ -727,6 +833,7 @@
           </w:tcPr>
           <w:p>
             <w:pPr>
+              <w:spacing w:line="360" w:lineRule="auto"/>
               <w:jc w:val="center"/>
             </w:pPr>
             <w:r>
@@ -743,6 +850,7 @@
           </w:tcPr>
           <w:p>
             <w:pPr>
+              <w:spacing w:line="360" w:lineRule="auto"/>
               <w:jc w:val="center"/>
             </w:pPr>
             <w:r>
@@ -759,6 +867,7 @@
           </w:tcPr>
           <w:p>
             <w:pPr>
+              <w:spacing w:line="360" w:lineRule="auto"/>
               <w:jc w:val="center"/>
             </w:pPr>
             <w:r>
@@ -775,6 +884,7 @@
           </w:tcPr>
           <w:p>
             <w:pPr>
+              <w:spacing w:line="360" w:lineRule="auto"/>
               <w:jc w:val="center"/>
             </w:pPr>
             <w:r>
@@ -788,13 +898,14 @@
           </w:tcPr>
           <w:p>
             <w:pPr>
+              <w:spacing w:line="360" w:lineRule="auto"/>
               <w:jc w:val="center"/>
             </w:pPr>
             <w:r>
               <w:t>2.0</w:t>
             </w:r>
             <w:r>
-              <w:t>7</w:t>
+              <w:t>5</w:t>
             </w:r>
           </w:p>
         </w:tc>
@@ -804,13 +915,14 @@
           </w:tcPr>
           <w:p>
             <w:pPr>
+              <w:spacing w:line="360" w:lineRule="auto"/>
               <w:jc w:val="center"/>
             </w:pPr>
             <w:r>
               <w:t>0.3</w:t>
             </w:r>
             <w:r>
-              <w:t>5</w:t>
+              <w:t>4</w:t>
             </w:r>
           </w:p>
         </w:tc>
@@ -820,6 +932,7 @@
           </w:tcPr>
           <w:p>
             <w:pPr>
+              <w:spacing w:line="360" w:lineRule="auto"/>
               <w:jc w:val="center"/>
             </w:pPr>
             <w:r>
@@ -837,6 +950,9 @@
             <w:tcW w:w="1435" w:type="dxa"/>
           </w:tcPr>
           <w:p>
+            <w:pPr>
+              <w:spacing w:line="360" w:lineRule="auto"/>
+            </w:pPr>
             <w:r>
               <w:t>Temp 4 m</w:t>
             </w:r>
@@ -848,6 +964,7 @@
           </w:tcPr>
           <w:p>
             <w:pPr>
+              <w:spacing w:line="360" w:lineRule="auto"/>
               <w:jc w:val="center"/>
             </w:pPr>
             <w:r>
@@ -861,6 +978,7 @@
           </w:tcPr>
           <w:p>
             <w:pPr>
+              <w:spacing w:line="360" w:lineRule="auto"/>
               <w:jc w:val="center"/>
             </w:pPr>
             <w:r>
@@ -877,6 +995,7 @@
           </w:tcPr>
           <w:p>
             <w:pPr>
+              <w:spacing w:line="360" w:lineRule="auto"/>
               <w:jc w:val="center"/>
             </w:pPr>
             <w:r>
@@ -893,6 +1012,7 @@
           </w:tcPr>
           <w:p>
             <w:pPr>
+              <w:spacing w:line="360" w:lineRule="auto"/>
               <w:jc w:val="center"/>
             </w:pPr>
             <w:r>
@@ -909,6 +1029,7 @@
           </w:tcPr>
           <w:p>
             <w:pPr>
+              <w:spacing w:line="360" w:lineRule="auto"/>
               <w:jc w:val="center"/>
             </w:pPr>
             <w:r>
@@ -925,6 +1046,7 @@
           </w:tcPr>
           <w:p>
             <w:pPr>
+              <w:spacing w:line="360" w:lineRule="auto"/>
               <w:jc w:val="center"/>
             </w:pPr>
             <w:r>
@@ -938,10 +1060,14 @@
           </w:tcPr>
           <w:p>
             <w:pPr>
-              <w:jc w:val="center"/>
-            </w:pPr>
-            <w:r>
-              <w:t>0.53</w:t>
+              <w:spacing w:line="360" w:lineRule="auto"/>
+              <w:jc w:val="center"/>
+            </w:pPr>
+            <w:r>
+              <w:t>0.5</w:t>
+            </w:r>
+            <w:r>
+              <w:t>5</w:t>
             </w:r>
           </w:p>
         </w:tc>
@@ -951,13 +1077,14 @@
           </w:tcPr>
           <w:p>
             <w:pPr>
+              <w:spacing w:line="360" w:lineRule="auto"/>
               <w:jc w:val="center"/>
             </w:pPr>
             <w:r>
               <w:t>1.</w:t>
             </w:r>
             <w:r>
-              <w:t>70</w:t>
+              <w:t>66</w:t>
             </w:r>
           </w:p>
         </w:tc>
@@ -967,10 +1094,14 @@
           </w:tcPr>
           <w:p>
             <w:pPr>
-              <w:jc w:val="center"/>
-            </w:pPr>
-            <w:r>
-              <w:t>0.68</w:t>
+              <w:spacing w:line="360" w:lineRule="auto"/>
+              <w:jc w:val="center"/>
+            </w:pPr>
+            <w:r>
+              <w:t>0.6</w:t>
+            </w:r>
+            <w:r>
+              <w:t>7</w:t>
             </w:r>
           </w:p>
         </w:tc>
@@ -980,6 +1111,7 @@
           </w:tcPr>
           <w:p>
             <w:pPr>
+              <w:spacing w:line="360" w:lineRule="auto"/>
               <w:jc w:val="center"/>
             </w:pPr>
             <w:r>
@@ -997,6 +1129,9 @@
             <w:tcW w:w="1435" w:type="dxa"/>
           </w:tcPr>
           <w:p>
+            <w:pPr>
+              <w:spacing w:line="360" w:lineRule="auto"/>
+            </w:pPr>
             <w:r>
               <w:t>Temp 9 m</w:t>
             </w:r>
@@ -1008,6 +1143,7 @@
           </w:tcPr>
           <w:p>
             <w:pPr>
+              <w:spacing w:line="360" w:lineRule="auto"/>
               <w:jc w:val="center"/>
             </w:pPr>
             <w:r>
@@ -1021,6 +1157,7 @@
           </w:tcPr>
           <w:p>
             <w:pPr>
+              <w:spacing w:line="360" w:lineRule="auto"/>
               <w:jc w:val="center"/>
             </w:pPr>
             <w:r>
@@ -1034,6 +1171,7 @@
           </w:tcPr>
           <w:p>
             <w:pPr>
+              <w:spacing w:line="360" w:lineRule="auto"/>
               <w:jc w:val="center"/>
             </w:pPr>
             <w:r>
@@ -1050,6 +1188,7 @@
           </w:tcPr>
           <w:p>
             <w:pPr>
+              <w:spacing w:line="360" w:lineRule="auto"/>
               <w:jc w:val="center"/>
             </w:pPr>
             <w:r>
@@ -1063,6 +1202,7 @@
           </w:tcPr>
           <w:p>
             <w:pPr>
+              <w:spacing w:line="360" w:lineRule="auto"/>
               <w:jc w:val="center"/>
             </w:pPr>
             <w:r>
@@ -1076,6 +1216,7 @@
           </w:tcPr>
           <w:p>
             <w:pPr>
+              <w:spacing w:line="360" w:lineRule="auto"/>
               <w:jc w:val="center"/>
             </w:pPr>
             <w:r>
@@ -1092,10 +1233,14 @@
           </w:tcPr>
           <w:p>
             <w:pPr>
-              <w:jc w:val="center"/>
-            </w:pPr>
-            <w:r>
-              <w:t>0.20</w:t>
+              <w:spacing w:line="360" w:lineRule="auto"/>
+              <w:jc w:val="center"/>
+            </w:pPr>
+            <w:r>
+              <w:t>0.</w:t>
+            </w:r>
+            <w:r>
+              <w:t>19</w:t>
             </w:r>
           </w:p>
         </w:tc>
@@ -1105,6 +1250,7 @@
           </w:tcPr>
           <w:p>
             <w:pPr>
+              <w:spacing w:line="360" w:lineRule="auto"/>
               <w:jc w:val="center"/>
             </w:pPr>
             <w:r>
@@ -1118,6 +1264,7 @@
           </w:tcPr>
           <w:p>
             <w:pPr>
+              <w:spacing w:line="360" w:lineRule="auto"/>
               <w:jc w:val="center"/>
             </w:pPr>
             <w:r>
@@ -1131,6 +1278,7 @@
           </w:tcPr>
           <w:p>
             <w:pPr>
+              <w:spacing w:line="360" w:lineRule="auto"/>
               <w:jc w:val="center"/>
             </w:pPr>
             <w:r>
@@ -1148,17 +1296,11 @@
             <w:tcW w:w="1435" w:type="dxa"/>
           </w:tcPr>
           <w:p>
-            <w:r>
-              <w:t>O</w:t>
-            </w:r>
-            <w:r>
-              <w:rPr>
-                <w:vertAlign w:val="subscript"/>
-              </w:rPr>
-              <w:t>2</w:t>
-            </w:r>
-            <w:r>
-              <w:t xml:space="preserve"> 4 m</w:t>
+            <w:pPr>
+              <w:spacing w:line="360" w:lineRule="auto"/>
+            </w:pPr>
+            <w:r>
+              <w:t>TDP</w:t>
             </w:r>
           </w:p>
         </w:tc>
@@ -1168,6 +1310,52 @@
           </w:tcPr>
           <w:p>
             <w:pPr>
+              <w:spacing w:line="360" w:lineRule="auto"/>
+              <w:jc w:val="center"/>
+            </w:pPr>
+            <w:r>
+              <w:t>0.00</w:t>
+            </w:r>
+          </w:p>
+        </w:tc>
+        <w:tc>
+          <w:tcPr>
+            <w:tcW w:w="892" w:type="dxa"/>
+          </w:tcPr>
+          <w:p>
+            <w:pPr>
+              <w:spacing w:line="360" w:lineRule="auto"/>
+              <w:jc w:val="center"/>
+            </w:pPr>
+            <w:r>
+              <w:t>4.9</w:t>
+            </w:r>
+            <w:r>
+              <w:t>0</w:t>
+            </w:r>
+          </w:p>
+        </w:tc>
+        <w:tc>
+          <w:tcPr>
+            <w:tcW w:w="1160" w:type="dxa"/>
+          </w:tcPr>
+          <w:p>
+            <w:pPr>
+              <w:spacing w:line="360" w:lineRule="auto"/>
+              <w:jc w:val="center"/>
+            </w:pPr>
+            <w:r>
+              <w:t>0.99</w:t>
+            </w:r>
+          </w:p>
+        </w:tc>
+        <w:tc>
+          <w:tcPr>
+            <w:tcW w:w="782" w:type="dxa"/>
+          </w:tcPr>
+          <w:p>
+            <w:pPr>
+              <w:spacing w:line="360" w:lineRule="auto"/>
               <w:jc w:val="center"/>
             </w:pPr>
             <w:r>
@@ -1181,10 +1369,14 @@
           </w:tcPr>
           <w:p>
             <w:pPr>
-              <w:jc w:val="center"/>
-            </w:pPr>
-            <w:r>
-              <w:t>3.57</w:t>
+              <w:spacing w:line="360" w:lineRule="auto"/>
+              <w:jc w:val="center"/>
+            </w:pPr>
+            <w:r>
+              <w:t>3.6</w:t>
+            </w:r>
+            <w:r>
+              <w:t>4</w:t>
             </w:r>
           </w:p>
         </w:tc>
@@ -1194,10 +1386,11 @@
           </w:tcPr>
           <w:p>
             <w:pPr>
-              <w:jc w:val="center"/>
-            </w:pPr>
-            <w:r>
-              <w:t>0.97</w:t>
+              <w:spacing w:line="360" w:lineRule="auto"/>
+              <w:jc w:val="center"/>
+            </w:pPr>
+            <w:r>
+              <w:t>1.00</w:t>
             </w:r>
           </w:p>
         </w:tc>
@@ -1207,6 +1400,7 @@
           </w:tcPr>
           <w:p>
             <w:pPr>
+              <w:spacing w:line="360" w:lineRule="auto"/>
               <w:jc w:val="center"/>
             </w:pPr>
             <w:r>
@@ -1220,10 +1414,11 @@
           </w:tcPr>
           <w:p>
             <w:pPr>
-              <w:jc w:val="center"/>
-            </w:pPr>
-            <w:r>
-              <w:t>5.08</w:t>
+              <w:spacing w:line="360" w:lineRule="auto"/>
+              <w:jc w:val="center"/>
+            </w:pPr>
+            <w:r>
+              <w:t>3.69</w:t>
             </w:r>
           </w:p>
         </w:tc>
@@ -1233,49 +1428,11 @@
           </w:tcPr>
           <w:p>
             <w:pPr>
-              <w:jc w:val="center"/>
-            </w:pPr>
-            <w:r>
-              <w:t>0.99</w:t>
-            </w:r>
-          </w:p>
-        </w:tc>
-        <w:tc>
-          <w:tcPr>
-            <w:tcW w:w="782" w:type="dxa"/>
-          </w:tcPr>
-          <w:p>
-            <w:pPr>
-              <w:jc w:val="center"/>
-            </w:pPr>
-            <w:r>
-              <w:t>0.00</w:t>
-            </w:r>
-          </w:p>
-        </w:tc>
-        <w:tc>
-          <w:tcPr>
-            <w:tcW w:w="892" w:type="dxa"/>
-          </w:tcPr>
-          <w:p>
-            <w:pPr>
-              <w:jc w:val="center"/>
-            </w:pPr>
-            <w:r>
-              <w:t>4.67</w:t>
-            </w:r>
-          </w:p>
-        </w:tc>
-        <w:tc>
-          <w:tcPr>
-            <w:tcW w:w="1160" w:type="dxa"/>
-          </w:tcPr>
-          <w:p>
-            <w:pPr>
-              <w:jc w:val="center"/>
-            </w:pPr>
-            <w:r>
-              <w:t>0.99</w:t>
+              <w:spacing w:line="360" w:lineRule="auto"/>
+              <w:jc w:val="center"/>
+            </w:pPr>
+            <w:r>
+              <w:t>1.00</w:t>
             </w:r>
           </w:p>
         </w:tc>
@@ -1285,10 +1442,14 @@
           </w:tcPr>
           <w:p>
             <w:pPr>
-              <w:jc w:val="center"/>
-            </w:pPr>
-            <w:r>
-              <w:t>mg L</w:t>
+              <w:spacing w:line="360" w:lineRule="auto"/>
+              <w:jc w:val="center"/>
+            </w:pPr>
+            <w:r>
+              <w:sym w:font="Symbol" w:char="F06D"/>
+            </w:r>
+            <w:r>
+              <w:t>g L</w:t>
             </w:r>
             <w:r>
               <w:rPr>
@@ -1303,123 +1464,183 @@
         <w:tc>
           <w:tcPr>
             <w:tcW w:w="1435" w:type="dxa"/>
-          </w:tcPr>
-          <w:p>
-            <w:r>
-              <w:t>DOC</w:t>
+            <w:tcBorders>
+              <w:bottom w:val="single" w:sz="4" w:space="0" w:color="auto"/>
+            </w:tcBorders>
+          </w:tcPr>
+          <w:p>
+            <w:pPr>
+              <w:spacing w:line="360" w:lineRule="auto"/>
+            </w:pPr>
+            <w:r>
+              <w:t>PP</w:t>
             </w:r>
           </w:p>
         </w:tc>
         <w:tc>
           <w:tcPr>
             <w:tcW w:w="642" w:type="dxa"/>
-          </w:tcPr>
-          <w:p>
-            <w:pPr>
-              <w:jc w:val="center"/>
-            </w:pPr>
-            <w:r>
-              <w:t>0.00</w:t>
+            <w:tcBorders>
+              <w:bottom w:val="single" w:sz="4" w:space="0" w:color="auto"/>
+            </w:tcBorders>
+          </w:tcPr>
+          <w:p>
+            <w:pPr>
+              <w:spacing w:line="360" w:lineRule="auto"/>
+              <w:jc w:val="center"/>
+            </w:pPr>
+            <w:r>
+              <w:t>0.0</w:t>
+            </w:r>
+            <w:r>
+              <w:t>7</w:t>
             </w:r>
           </w:p>
         </w:tc>
         <w:tc>
           <w:tcPr>
             <w:tcW w:w="892" w:type="dxa"/>
-          </w:tcPr>
-          <w:p>
-            <w:pPr>
-              <w:jc w:val="center"/>
-            </w:pPr>
-            <w:r>
-              <w:t>2.88</w:t>
+            <w:tcBorders>
+              <w:bottom w:val="single" w:sz="4" w:space="0" w:color="auto"/>
+            </w:tcBorders>
+          </w:tcPr>
+          <w:p>
+            <w:pPr>
+              <w:spacing w:line="360" w:lineRule="auto"/>
+              <w:jc w:val="center"/>
+            </w:pPr>
+            <w:r>
+              <w:t>19.7</w:t>
+            </w:r>
+            <w:r>
+              <w:t>4</w:t>
             </w:r>
           </w:p>
         </w:tc>
         <w:tc>
           <w:tcPr>
             <w:tcW w:w="1160" w:type="dxa"/>
-          </w:tcPr>
-          <w:p>
-            <w:pPr>
-              <w:jc w:val="center"/>
-            </w:pPr>
-            <w:r>
-              <w:t>0.99</w:t>
+            <w:tcBorders>
+              <w:bottom w:val="single" w:sz="4" w:space="0" w:color="auto"/>
+            </w:tcBorders>
+          </w:tcPr>
+          <w:p>
+            <w:pPr>
+              <w:spacing w:line="360" w:lineRule="auto"/>
+              <w:jc w:val="center"/>
+            </w:pPr>
+            <w:r>
+              <w:t>0.9</w:t>
+            </w:r>
+            <w:r>
+              <w:t>5</w:t>
             </w:r>
           </w:p>
         </w:tc>
         <w:tc>
           <w:tcPr>
             <w:tcW w:w="782" w:type="dxa"/>
-          </w:tcPr>
-          <w:p>
-            <w:pPr>
-              <w:jc w:val="center"/>
-            </w:pPr>
-            <w:r>
-              <w:t>0.01</w:t>
+            <w:tcBorders>
+              <w:bottom w:val="single" w:sz="4" w:space="0" w:color="auto"/>
+            </w:tcBorders>
+          </w:tcPr>
+          <w:p>
+            <w:pPr>
+              <w:spacing w:line="360" w:lineRule="auto"/>
+              <w:jc w:val="center"/>
+            </w:pPr>
+            <w:r>
+              <w:t>0.06</w:t>
             </w:r>
           </w:p>
         </w:tc>
         <w:tc>
           <w:tcPr>
             <w:tcW w:w="892" w:type="dxa"/>
-          </w:tcPr>
-          <w:p>
-            <w:pPr>
-              <w:jc w:val="center"/>
-            </w:pPr>
-            <w:r>
-              <w:t>5.08</w:t>
+            <w:tcBorders>
+              <w:bottom w:val="single" w:sz="4" w:space="0" w:color="auto"/>
+            </w:tcBorders>
+          </w:tcPr>
+          <w:p>
+            <w:pPr>
+              <w:spacing w:line="360" w:lineRule="auto"/>
+              <w:jc w:val="center"/>
+            </w:pPr>
+            <w:r>
+              <w:t>21.2</w:t>
+            </w:r>
+            <w:r>
+              <w:t>3</w:t>
             </w:r>
           </w:p>
         </w:tc>
         <w:tc>
           <w:tcPr>
             <w:tcW w:w="1160" w:type="dxa"/>
-          </w:tcPr>
-          <w:p>
-            <w:pPr>
-              <w:jc w:val="center"/>
-            </w:pPr>
-            <w:r>
-              <w:t>0.99</w:t>
+            <w:tcBorders>
+              <w:bottom w:val="single" w:sz="4" w:space="0" w:color="auto"/>
+            </w:tcBorders>
+          </w:tcPr>
+          <w:p>
+            <w:pPr>
+              <w:spacing w:line="360" w:lineRule="auto"/>
+              <w:jc w:val="center"/>
+            </w:pPr>
+            <w:r>
+              <w:t>0.97</w:t>
             </w:r>
           </w:p>
         </w:tc>
         <w:tc>
           <w:tcPr>
             <w:tcW w:w="782" w:type="dxa"/>
-          </w:tcPr>
-          <w:p>
-            <w:pPr>
-              <w:jc w:val="center"/>
-            </w:pPr>
-            <w:r>
-              <w:t>0.00</w:t>
+            <w:tcBorders>
+              <w:bottom w:val="single" w:sz="4" w:space="0" w:color="auto"/>
+            </w:tcBorders>
+          </w:tcPr>
+          <w:p>
+            <w:pPr>
+              <w:spacing w:line="360" w:lineRule="auto"/>
+              <w:jc w:val="center"/>
+            </w:pPr>
+            <w:r>
+              <w:t>0.0</w:t>
+            </w:r>
+            <w:r>
+              <w:t>0</w:t>
             </w:r>
           </w:p>
         </w:tc>
         <w:tc>
           <w:tcPr>
             <w:tcW w:w="892" w:type="dxa"/>
-          </w:tcPr>
-          <w:p>
-            <w:pPr>
-              <w:jc w:val="center"/>
-            </w:pPr>
-            <w:r>
-              <w:t>1.77</w:t>
+            <w:tcBorders>
+              <w:bottom w:val="single" w:sz="4" w:space="0" w:color="auto"/>
+            </w:tcBorders>
+          </w:tcPr>
+          <w:p>
+            <w:pPr>
+              <w:spacing w:line="360" w:lineRule="auto"/>
+              <w:jc w:val="center"/>
+            </w:pPr>
+            <w:r>
+              <w:t>10.4</w:t>
+            </w:r>
+            <w:r>
+              <w:t>7</w:t>
             </w:r>
           </w:p>
         </w:tc>
         <w:tc>
           <w:tcPr>
             <w:tcW w:w="1160" w:type="dxa"/>
-          </w:tcPr>
-          <w:p>
-            <w:pPr>
+            <w:tcBorders>
+              <w:bottom w:val="single" w:sz="4" w:space="0" w:color="auto"/>
+            </w:tcBorders>
+          </w:tcPr>
+          <w:p>
+            <w:pPr>
+              <w:spacing w:line="360" w:lineRule="auto"/>
               <w:jc w:val="center"/>
             </w:pPr>
             <w:r>
@@ -1430,19 +1651,184 @@
         <w:tc>
           <w:tcPr>
             <w:tcW w:w="855" w:type="dxa"/>
-          </w:tcPr>
-          <w:p>
-            <w:pPr>
-              <w:jc w:val="center"/>
-            </w:pPr>
-            <w:r>
-              <w:t>mg L</w:t>
-            </w:r>
-            <w:r>
+            <w:tcBorders>
+              <w:bottom w:val="single" w:sz="4" w:space="0" w:color="auto"/>
+            </w:tcBorders>
+          </w:tcPr>
+          <w:p>
+            <w:pPr>
+              <w:spacing w:line="360" w:lineRule="auto"/>
+              <w:jc w:val="center"/>
               <w:rPr>
                 <w:vertAlign w:val="superscript"/>
               </w:rPr>
+            </w:pPr>
+            <w:r>
+              <w:sym w:font="Symbol" w:char="F06D"/>
+            </w:r>
+            <w:r>
+              <w:t>g L</w:t>
+            </w:r>
+            <w:r>
+              <w:rPr>
+                <w:vertAlign w:val="superscript"/>
+              </w:rPr>
               <w:t>-1</w:t>
+            </w:r>
+          </w:p>
+        </w:tc>
+      </w:tr>
+    </w:tbl>
+    <w:p/>
+    <w:tbl>
+      <w:tblPr>
+        <w:tblStyle w:val="TableGrid"/>
+        <w:tblW w:w="0" w:type="auto"/>
+        <w:tblBorders>
+          <w:top w:val="none" w:sz="0" w:space="0" w:color="auto"/>
+          <w:left w:val="none" w:sz="0" w:space="0" w:color="auto"/>
+          <w:bottom w:val="none" w:sz="0" w:space="0" w:color="auto"/>
+          <w:right w:val="none" w:sz="0" w:space="0" w:color="auto"/>
+          <w:insideH w:val="none" w:sz="0" w:space="0" w:color="auto"/>
+          <w:insideV w:val="none" w:sz="0" w:space="0" w:color="auto"/>
+        </w:tblBorders>
+        <w:tblLook w:val="04A0" w:firstRow="1" w:lastRow="0" w:firstColumn="1" w:lastColumn="0" w:noHBand="0" w:noVBand="1"/>
+      </w:tblPr>
+      <w:tblGrid>
+        <w:gridCol w:w="1435"/>
+        <w:gridCol w:w="642"/>
+        <w:gridCol w:w="892"/>
+        <w:gridCol w:w="1160"/>
+        <w:gridCol w:w="782"/>
+        <w:gridCol w:w="892"/>
+        <w:gridCol w:w="1160"/>
+        <w:gridCol w:w="782"/>
+        <w:gridCol w:w="892"/>
+        <w:gridCol w:w="1160"/>
+        <w:gridCol w:w="855"/>
+      </w:tblGrid>
+      <w:tr>
+        <w:tc>
+          <w:tcPr>
+            <w:tcW w:w="1435" w:type="dxa"/>
+          </w:tcPr>
+          <w:p/>
+        </w:tc>
+        <w:tc>
+          <w:tcPr>
+            <w:tcW w:w="1534" w:type="dxa"/>
+            <w:gridSpan w:val="2"/>
+          </w:tcPr>
+          <w:p>
+            <w:pPr>
+              <w:jc w:val="center"/>
+              <w:rPr>
+                <w:b/>
+              </w:rPr>
+            </w:pPr>
+            <w:r>
+              <w:rPr>
+                <w:b/>
+              </w:rPr>
+              <w:t>Period 1</w:t>
+            </w:r>
+          </w:p>
+        </w:tc>
+        <w:tc>
+          <w:tcPr>
+            <w:tcW w:w="1160" w:type="dxa"/>
+          </w:tcPr>
+          <w:p>
+            <w:pPr>
+              <w:jc w:val="center"/>
+              <w:rPr>
+                <w:b/>
+              </w:rPr>
+            </w:pPr>
+          </w:p>
+        </w:tc>
+        <w:tc>
+          <w:tcPr>
+            <w:tcW w:w="1674" w:type="dxa"/>
+            <w:gridSpan w:val="2"/>
+          </w:tcPr>
+          <w:p>
+            <w:pPr>
+              <w:jc w:val="center"/>
+              <w:rPr>
+                <w:b/>
+              </w:rPr>
+            </w:pPr>
+            <w:r>
+              <w:rPr>
+                <w:b/>
+              </w:rPr>
+              <w:t>Period 2</w:t>
+            </w:r>
+          </w:p>
+        </w:tc>
+        <w:tc>
+          <w:tcPr>
+            <w:tcW w:w="1160" w:type="dxa"/>
+          </w:tcPr>
+          <w:p>
+            <w:pPr>
+              <w:jc w:val="center"/>
+              <w:rPr>
+                <w:b/>
+              </w:rPr>
+            </w:pPr>
+          </w:p>
+        </w:tc>
+        <w:tc>
+          <w:tcPr>
+            <w:tcW w:w="1674" w:type="dxa"/>
+            <w:gridSpan w:val="2"/>
+          </w:tcPr>
+          <w:p>
+            <w:pPr>
+              <w:jc w:val="center"/>
+              <w:rPr>
+                <w:b/>
+              </w:rPr>
+            </w:pPr>
+            <w:r>
+              <w:rPr>
+                <w:b/>
+              </w:rPr>
+              <w:t>Period 3</w:t>
+            </w:r>
+          </w:p>
+        </w:tc>
+        <w:tc>
+          <w:tcPr>
+            <w:tcW w:w="1160" w:type="dxa"/>
+          </w:tcPr>
+          <w:p>
+            <w:pPr>
+              <w:jc w:val="center"/>
+              <w:rPr>
+                <w:b/>
+              </w:rPr>
+            </w:pPr>
+          </w:p>
+        </w:tc>
+        <w:tc>
+          <w:tcPr>
+            <w:tcW w:w="855" w:type="dxa"/>
+          </w:tcPr>
+          <w:p>
+            <w:pPr>
+              <w:jc w:val="center"/>
+              <w:rPr>
+                <w:b/>
+              </w:rPr>
+            </w:pPr>
+            <w:r>
+              <w:rPr>
+                <w:b/>
+              </w:rPr>
+              <w:t>Units</w:t>
             </w:r>
           </w:p>
         </w:tc>
@@ -1451,156 +1837,245 @@
         <w:tc>
           <w:tcPr>
             <w:tcW w:w="1435" w:type="dxa"/>
-          </w:tcPr>
-          <w:p>
-            <w:r>
-              <w:t>TDP</w:t>
-            </w:r>
-          </w:p>
+            <w:tcBorders>
+              <w:bottom w:val="single" w:sz="4" w:space="0" w:color="auto"/>
+            </w:tcBorders>
+          </w:tcPr>
+          <w:p/>
         </w:tc>
         <w:tc>
           <w:tcPr>
             <w:tcW w:w="642" w:type="dxa"/>
-          </w:tcPr>
-          <w:p>
-            <w:pPr>
-              <w:jc w:val="center"/>
-            </w:pPr>
-            <w:r>
-              <w:t>0.00</w:t>
+            <w:tcBorders>
+              <w:bottom w:val="single" w:sz="4" w:space="0" w:color="auto"/>
+            </w:tcBorders>
+          </w:tcPr>
+          <w:p>
+            <w:pPr>
+              <w:jc w:val="center"/>
+              <w:rPr>
+                <w:b/>
+              </w:rPr>
+            </w:pPr>
+            <w:r>
+              <w:rPr>
+                <w:b/>
+              </w:rPr>
+              <w:t>R</w:t>
+            </w:r>
+            <w:r>
+              <w:rPr>
+                <w:b/>
+                <w:vertAlign w:val="superscript"/>
+              </w:rPr>
+              <w:t>2</w:t>
             </w:r>
           </w:p>
         </w:tc>
         <w:tc>
           <w:tcPr>
             <w:tcW w:w="892" w:type="dxa"/>
-          </w:tcPr>
-          <w:p>
-            <w:pPr>
-              <w:jc w:val="center"/>
-            </w:pPr>
-            <w:r>
-              <w:t>4.9</w:t>
-            </w:r>
-            <w:r>
-              <w:t>0</w:t>
+            <w:tcBorders>
+              <w:bottom w:val="single" w:sz="4" w:space="0" w:color="auto"/>
+            </w:tcBorders>
+          </w:tcPr>
+          <w:p>
+            <w:pPr>
+              <w:jc w:val="center"/>
+              <w:rPr>
+                <w:b/>
+              </w:rPr>
+            </w:pPr>
+            <w:r>
+              <w:rPr>
+                <w:b/>
+              </w:rPr>
+              <w:t>RMSE</w:t>
             </w:r>
           </w:p>
         </w:tc>
         <w:tc>
           <w:tcPr>
             <w:tcW w:w="1160" w:type="dxa"/>
-          </w:tcPr>
-          <w:p>
-            <w:pPr>
-              <w:jc w:val="center"/>
-            </w:pPr>
-            <w:r>
-              <w:t>0.99</w:t>
+            <w:tcBorders>
+              <w:bottom w:val="single" w:sz="4" w:space="0" w:color="auto"/>
+            </w:tcBorders>
+          </w:tcPr>
+          <w:p>
+            <w:pPr>
+              <w:jc w:val="center"/>
+              <w:rPr>
+                <w:b/>
+              </w:rPr>
+            </w:pPr>
+            <w:r>
+              <w:rPr>
+                <w:b/>
+              </w:rPr>
+              <w:t>RMSE/SD</w:t>
             </w:r>
           </w:p>
         </w:tc>
         <w:tc>
           <w:tcPr>
             <w:tcW w:w="782" w:type="dxa"/>
-          </w:tcPr>
-          <w:p>
-            <w:pPr>
-              <w:jc w:val="center"/>
-            </w:pPr>
-            <w:r>
-              <w:t>0.01</w:t>
+            <w:tcBorders>
+              <w:bottom w:val="single" w:sz="4" w:space="0" w:color="auto"/>
+            </w:tcBorders>
+          </w:tcPr>
+          <w:p>
+            <w:pPr>
+              <w:jc w:val="center"/>
+              <w:rPr>
+                <w:b/>
+              </w:rPr>
+            </w:pPr>
+            <w:r>
+              <w:rPr>
+                <w:b/>
+              </w:rPr>
+              <w:t>R</w:t>
+            </w:r>
+            <w:r>
+              <w:rPr>
+                <w:b/>
+                <w:vertAlign w:val="superscript"/>
+              </w:rPr>
+              <w:t>2</w:t>
             </w:r>
           </w:p>
         </w:tc>
         <w:tc>
           <w:tcPr>
             <w:tcW w:w="892" w:type="dxa"/>
-          </w:tcPr>
-          <w:p>
-            <w:pPr>
-              <w:jc w:val="center"/>
-            </w:pPr>
-            <w:r>
-              <w:t>3.6</w:t>
-            </w:r>
-            <w:r>
-              <w:t>4</w:t>
+            <w:tcBorders>
+              <w:bottom w:val="single" w:sz="4" w:space="0" w:color="auto"/>
+            </w:tcBorders>
+          </w:tcPr>
+          <w:p>
+            <w:pPr>
+              <w:jc w:val="center"/>
+              <w:rPr>
+                <w:b/>
+              </w:rPr>
+            </w:pPr>
+            <w:r>
+              <w:rPr>
+                <w:b/>
+              </w:rPr>
+              <w:t>RMSE</w:t>
             </w:r>
           </w:p>
         </w:tc>
         <w:tc>
           <w:tcPr>
             <w:tcW w:w="1160" w:type="dxa"/>
-          </w:tcPr>
-          <w:p>
-            <w:pPr>
-              <w:jc w:val="center"/>
-            </w:pPr>
-            <w:r>
-              <w:t>1.00</w:t>
+            <w:tcBorders>
+              <w:bottom w:val="single" w:sz="4" w:space="0" w:color="auto"/>
+            </w:tcBorders>
+          </w:tcPr>
+          <w:p>
+            <w:pPr>
+              <w:jc w:val="center"/>
+              <w:rPr>
+                <w:b/>
+              </w:rPr>
+            </w:pPr>
+            <w:r>
+              <w:rPr>
+                <w:b/>
+              </w:rPr>
+              <w:t>RMSE/SD</w:t>
             </w:r>
           </w:p>
         </w:tc>
         <w:tc>
           <w:tcPr>
             <w:tcW w:w="782" w:type="dxa"/>
-          </w:tcPr>
-          <w:p>
-            <w:pPr>
-              <w:jc w:val="center"/>
-            </w:pPr>
-            <w:r>
-              <w:t>0.00</w:t>
+            <w:tcBorders>
+              <w:bottom w:val="single" w:sz="4" w:space="0" w:color="auto"/>
+            </w:tcBorders>
+          </w:tcPr>
+          <w:p>
+            <w:pPr>
+              <w:jc w:val="center"/>
+              <w:rPr>
+                <w:b/>
+              </w:rPr>
+            </w:pPr>
+            <w:r>
+              <w:rPr>
+                <w:b/>
+              </w:rPr>
+              <w:t>R</w:t>
+            </w:r>
+            <w:r>
+              <w:rPr>
+                <w:b/>
+                <w:vertAlign w:val="superscript"/>
+              </w:rPr>
+              <w:t>2</w:t>
             </w:r>
           </w:p>
         </w:tc>
         <w:tc>
           <w:tcPr>
             <w:tcW w:w="892" w:type="dxa"/>
-          </w:tcPr>
-          <w:p>
-            <w:pPr>
-              <w:jc w:val="center"/>
-            </w:pPr>
-            <w:r>
-              <w:t>3.69</w:t>
+            <w:tcBorders>
+              <w:bottom w:val="single" w:sz="4" w:space="0" w:color="auto"/>
+            </w:tcBorders>
+          </w:tcPr>
+          <w:p>
+            <w:pPr>
+              <w:jc w:val="center"/>
+              <w:rPr>
+                <w:b/>
+              </w:rPr>
+            </w:pPr>
+            <w:r>
+              <w:rPr>
+                <w:b/>
+              </w:rPr>
+              <w:t>RMSE</w:t>
             </w:r>
           </w:p>
         </w:tc>
         <w:tc>
           <w:tcPr>
             <w:tcW w:w="1160" w:type="dxa"/>
-          </w:tcPr>
-          <w:p>
-            <w:pPr>
-              <w:jc w:val="center"/>
-            </w:pPr>
-            <w:r>
-              <w:t>1.00</w:t>
+            <w:tcBorders>
+              <w:bottom w:val="single" w:sz="4" w:space="0" w:color="auto"/>
+            </w:tcBorders>
+          </w:tcPr>
+          <w:p>
+            <w:pPr>
+              <w:jc w:val="center"/>
+              <w:rPr>
+                <w:b/>
+              </w:rPr>
+            </w:pPr>
+            <w:r>
+              <w:rPr>
+                <w:b/>
+              </w:rPr>
+              <w:t>RMSE/SD</w:t>
             </w:r>
           </w:p>
         </w:tc>
         <w:tc>
           <w:tcPr>
             <w:tcW w:w="855" w:type="dxa"/>
-          </w:tcPr>
-          <w:p>
-            <w:pPr>
-              <w:jc w:val="center"/>
-            </w:pPr>
-            <w:r>
-              <w:sym w:font="Symbol" w:char="F06D"/>
-            </w:r>
-            <w:r>
-              <w:t>g L</w:t>
-            </w:r>
-            <w:r>
-              <w:rPr>
-                <w:vertAlign w:val="superscript"/>
-              </w:rPr>
-              <w:t>-1</w:t>
-            </w:r>
+            <w:tcBorders>
+              <w:bottom w:val="single" w:sz="4" w:space="0" w:color="auto"/>
+            </w:tcBorders>
+          </w:tcPr>
+          <w:p>
+            <w:pPr>
+              <w:jc w:val="center"/>
+              <w:rPr>
+                <w:b/>
+              </w:rPr>
+            </w:pPr>
           </w:p>
         </w:tc>
       </w:tr>
@@ -1610,8 +2085,20 @@
             <w:tcW w:w="1435" w:type="dxa"/>
           </w:tcPr>
           <w:p>
-            <w:r>
-              <w:t>PP</w:t>
+            <w:pPr>
+              <w:spacing w:line="360" w:lineRule="auto"/>
+            </w:pPr>
+            <w:r>
+              <w:t>O</w:t>
+            </w:r>
+            <w:r>
+              <w:rPr>
+                <w:vertAlign w:val="subscript"/>
+              </w:rPr>
+              <w:t>2</w:t>
+            </w:r>
+            <w:r>
+              <w:t xml:space="preserve"> 4 m</w:t>
             </w:r>
           </w:p>
         </w:tc>
@@ -1621,13 +2108,11 @@
           </w:tcPr>
           <w:p>
             <w:pPr>
-              <w:jc w:val="center"/>
-            </w:pPr>
-            <w:r>
-              <w:t>0.0</w:t>
-            </w:r>
-            <w:r>
-              <w:t>7</w:t>
+              <w:spacing w:line="360" w:lineRule="auto"/>
+              <w:jc w:val="center"/>
+            </w:pPr>
+            <w:r>
+              <w:t>0.01</w:t>
             </w:r>
           </w:p>
         </w:tc>
@@ -1637,10 +2122,11 @@
           </w:tcPr>
           <w:p>
             <w:pPr>
-              <w:jc w:val="center"/>
-            </w:pPr>
-            <w:r>
-              <w:t>19.75</w:t>
+              <w:spacing w:line="360" w:lineRule="auto"/>
+              <w:jc w:val="center"/>
+            </w:pPr>
+            <w:r>
+              <w:t>3.57</w:t>
             </w:r>
           </w:p>
         </w:tc>
@@ -1650,13 +2136,11 @@
           </w:tcPr>
           <w:p>
             <w:pPr>
-              <w:jc w:val="center"/>
-            </w:pPr>
-            <w:r>
-              <w:t>0.9</w:t>
-            </w:r>
-            <w:r>
-              <w:t>5</w:t>
+              <w:spacing w:line="360" w:lineRule="auto"/>
+              <w:jc w:val="center"/>
+            </w:pPr>
+            <w:r>
+              <w:t>0.97</w:t>
             </w:r>
           </w:p>
         </w:tc>
@@ -1666,10 +2150,11 @@
           </w:tcPr>
           <w:p>
             <w:pPr>
-              <w:jc w:val="center"/>
-            </w:pPr>
-            <w:r>
-              <w:t>0.06</w:t>
+              <w:spacing w:line="360" w:lineRule="auto"/>
+              <w:jc w:val="center"/>
+            </w:pPr>
+            <w:r>
+              <w:t>0.00</w:t>
             </w:r>
           </w:p>
         </w:tc>
@@ -1679,13 +2164,11 @@
           </w:tcPr>
           <w:p>
             <w:pPr>
-              <w:jc w:val="center"/>
-            </w:pPr>
-            <w:r>
-              <w:t>21.2</w:t>
-            </w:r>
-            <w:r>
-              <w:t>3</w:t>
+              <w:spacing w:line="360" w:lineRule="auto"/>
+              <w:jc w:val="center"/>
+            </w:pPr>
+            <w:r>
+              <w:t>4.62</w:t>
             </w:r>
           </w:p>
         </w:tc>
@@ -1695,10 +2178,11 @@
           </w:tcPr>
           <w:p>
             <w:pPr>
-              <w:jc w:val="center"/>
-            </w:pPr>
-            <w:r>
-              <w:t>0.97</w:t>
+              <w:spacing w:line="360" w:lineRule="auto"/>
+              <w:jc w:val="center"/>
+            </w:pPr>
+            <w:r>
+              <w:t>0.99</w:t>
             </w:r>
           </w:p>
         </w:tc>
@@ -1708,13 +2192,11 @@
           </w:tcPr>
           <w:p>
             <w:pPr>
-              <w:jc w:val="center"/>
-            </w:pPr>
-            <w:r>
-              <w:t>0.0</w:t>
-            </w:r>
-            <w:r>
-              <w:t>1</w:t>
+              <w:spacing w:line="360" w:lineRule="auto"/>
+              <w:jc w:val="center"/>
+            </w:pPr>
+            <w:r>
+              <w:t>0.00</w:t>
             </w:r>
           </w:p>
         </w:tc>
@@ -1724,13 +2206,11 @@
           </w:tcPr>
           <w:p>
             <w:pPr>
-              <w:jc w:val="center"/>
-            </w:pPr>
-            <w:r>
-              <w:t>10.4</w:t>
-            </w:r>
-            <w:r>
-              <w:t>7</w:t>
+              <w:spacing w:line="360" w:lineRule="auto"/>
+              <w:jc w:val="center"/>
+            </w:pPr>
+            <w:r>
+              <w:t>4.67</w:t>
             </w:r>
           </w:p>
         </w:tc>
@@ -1740,6 +2220,7 @@
           </w:tcPr>
           <w:p>
             <w:pPr>
+              <w:spacing w:line="360" w:lineRule="auto"/>
               <w:jc w:val="center"/>
             </w:pPr>
             <w:r>
@@ -1753,16 +2234,207 @@
           </w:tcPr>
           <w:p>
             <w:pPr>
-              <w:jc w:val="center"/>
+              <w:spacing w:line="360" w:lineRule="auto"/>
+              <w:jc w:val="center"/>
+            </w:pPr>
+            <w:r>
+              <w:t>mg L</w:t>
+            </w:r>
+            <w:r>
               <w:rPr>
                 <w:vertAlign w:val="superscript"/>
               </w:rPr>
-            </w:pPr>
-            <w:r>
-              <w:sym w:font="Symbol" w:char="F06D"/>
-            </w:r>
-            <w:r>
-              <w:t>g L</w:t>
+              <w:t>-1</w:t>
+            </w:r>
+          </w:p>
+        </w:tc>
+        <w:bookmarkStart w:id="0" w:name="_GoBack"/>
+        <w:bookmarkEnd w:id="0"/>
+      </w:tr>
+      <w:tr>
+        <w:tc>
+          <w:tcPr>
+            <w:tcW w:w="1435" w:type="dxa"/>
+            <w:tcBorders>
+              <w:bottom w:val="single" w:sz="4" w:space="0" w:color="auto"/>
+            </w:tcBorders>
+          </w:tcPr>
+          <w:p>
+            <w:pPr>
+              <w:spacing w:line="360" w:lineRule="auto"/>
+            </w:pPr>
+            <w:r>
+              <w:t>DOC</w:t>
+            </w:r>
+          </w:p>
+        </w:tc>
+        <w:tc>
+          <w:tcPr>
+            <w:tcW w:w="642" w:type="dxa"/>
+            <w:tcBorders>
+              <w:bottom w:val="single" w:sz="4" w:space="0" w:color="auto"/>
+            </w:tcBorders>
+          </w:tcPr>
+          <w:p>
+            <w:pPr>
+              <w:spacing w:line="360" w:lineRule="auto"/>
+              <w:jc w:val="center"/>
+            </w:pPr>
+            <w:r>
+              <w:t>0.00</w:t>
+            </w:r>
+          </w:p>
+        </w:tc>
+        <w:tc>
+          <w:tcPr>
+            <w:tcW w:w="892" w:type="dxa"/>
+            <w:tcBorders>
+              <w:bottom w:val="single" w:sz="4" w:space="0" w:color="auto"/>
+            </w:tcBorders>
+          </w:tcPr>
+          <w:p>
+            <w:pPr>
+              <w:spacing w:line="360" w:lineRule="auto"/>
+              <w:jc w:val="center"/>
+            </w:pPr>
+            <w:r>
+              <w:t>2.88</w:t>
+            </w:r>
+          </w:p>
+        </w:tc>
+        <w:tc>
+          <w:tcPr>
+            <w:tcW w:w="1160" w:type="dxa"/>
+            <w:tcBorders>
+              <w:bottom w:val="single" w:sz="4" w:space="0" w:color="auto"/>
+            </w:tcBorders>
+          </w:tcPr>
+          <w:p>
+            <w:pPr>
+              <w:spacing w:line="360" w:lineRule="auto"/>
+              <w:jc w:val="center"/>
+            </w:pPr>
+            <w:r>
+              <w:t>0.99</w:t>
+            </w:r>
+          </w:p>
+        </w:tc>
+        <w:tc>
+          <w:tcPr>
+            <w:tcW w:w="782" w:type="dxa"/>
+            <w:tcBorders>
+              <w:bottom w:val="single" w:sz="4" w:space="0" w:color="auto"/>
+            </w:tcBorders>
+          </w:tcPr>
+          <w:p>
+            <w:pPr>
+              <w:spacing w:line="360" w:lineRule="auto"/>
+              <w:jc w:val="center"/>
+            </w:pPr>
+            <w:r>
+              <w:t>0.01</w:t>
+            </w:r>
+          </w:p>
+        </w:tc>
+        <w:tc>
+          <w:tcPr>
+            <w:tcW w:w="892" w:type="dxa"/>
+            <w:tcBorders>
+              <w:bottom w:val="single" w:sz="4" w:space="0" w:color="auto"/>
+            </w:tcBorders>
+          </w:tcPr>
+          <w:p>
+            <w:pPr>
+              <w:spacing w:line="360" w:lineRule="auto"/>
+              <w:jc w:val="center"/>
+            </w:pPr>
+            <w:r>
+              <w:t>5.08</w:t>
+            </w:r>
+          </w:p>
+        </w:tc>
+        <w:tc>
+          <w:tcPr>
+            <w:tcW w:w="1160" w:type="dxa"/>
+            <w:tcBorders>
+              <w:bottom w:val="single" w:sz="4" w:space="0" w:color="auto"/>
+            </w:tcBorders>
+          </w:tcPr>
+          <w:p>
+            <w:pPr>
+              <w:spacing w:line="360" w:lineRule="auto"/>
+              <w:jc w:val="center"/>
+            </w:pPr>
+            <w:r>
+              <w:t>0.99</w:t>
+            </w:r>
+          </w:p>
+        </w:tc>
+        <w:tc>
+          <w:tcPr>
+            <w:tcW w:w="782" w:type="dxa"/>
+            <w:tcBorders>
+              <w:bottom w:val="single" w:sz="4" w:space="0" w:color="auto"/>
+            </w:tcBorders>
+          </w:tcPr>
+          <w:p>
+            <w:pPr>
+              <w:spacing w:line="360" w:lineRule="auto"/>
+              <w:jc w:val="center"/>
+            </w:pPr>
+            <w:r>
+              <w:t>0.00</w:t>
+            </w:r>
+          </w:p>
+        </w:tc>
+        <w:tc>
+          <w:tcPr>
+            <w:tcW w:w="892" w:type="dxa"/>
+            <w:tcBorders>
+              <w:bottom w:val="single" w:sz="4" w:space="0" w:color="auto"/>
+            </w:tcBorders>
+          </w:tcPr>
+          <w:p>
+            <w:pPr>
+              <w:spacing w:line="360" w:lineRule="auto"/>
+              <w:jc w:val="center"/>
+            </w:pPr>
+            <w:r>
+              <w:t>1.77</w:t>
+            </w:r>
+          </w:p>
+        </w:tc>
+        <w:tc>
+          <w:tcPr>
+            <w:tcW w:w="1160" w:type="dxa"/>
+            <w:tcBorders>
+              <w:bottom w:val="single" w:sz="4" w:space="0" w:color="auto"/>
+            </w:tcBorders>
+          </w:tcPr>
+          <w:p>
+            <w:pPr>
+              <w:spacing w:line="360" w:lineRule="auto"/>
+              <w:jc w:val="center"/>
+            </w:pPr>
+            <w:r>
+              <w:t>1.00</w:t>
+            </w:r>
+          </w:p>
+        </w:tc>
+        <w:tc>
+          <w:tcPr>
+            <w:tcW w:w="855" w:type="dxa"/>
+            <w:tcBorders>
+              <w:bottom w:val="single" w:sz="4" w:space="0" w:color="auto"/>
+            </w:tcBorders>
+          </w:tcPr>
+          <w:p>
+            <w:pPr>
+              <w:spacing w:line="360" w:lineRule="auto"/>
+              <w:jc w:val="center"/>
+            </w:pPr>
+            <w:r>
+              <w:t>mg L</w:t>
             </w:r>
             <w:r>
               <w:rPr>
@@ -1992,7 +2664,10 @@
               <w:t>1.</w:t>
             </w:r>
             <w:r>
-              <w:t>26</w:t>
+              <w:t>2</w:t>
+            </w:r>
+            <w:r>
+              <w:t>8</w:t>
             </w:r>
           </w:p>
         </w:tc>
@@ -2088,10 +2763,20 @@
           </w:tcPr>
           <w:p>
             <w:r>
+              <w:t>1.17</w:t>
+            </w:r>
+          </w:p>
+        </w:tc>
+        <w:tc>
+          <w:tcPr>
+            <w:tcW w:w="2158" w:type="dxa"/>
+          </w:tcPr>
+          <w:p>
+            <w:r>
               <w:t>1.</w:t>
             </w:r>
             <w:r>
-              <w:t>05</w:t>
+              <w:t>19</w:t>
             </w:r>
           </w:p>
         </w:tc>
@@ -2101,49 +2786,39 @@
           </w:tcPr>
           <w:p>
             <w:r>
+              <w:t>0.</w:t>
+            </w:r>
+            <w:r>
+              <w:t>2</w:t>
+            </w:r>
+            <w:r>
+              <w:t>4</w:t>
+            </w:r>
+          </w:p>
+        </w:tc>
+        <w:tc>
+          <w:tcPr>
+            <w:tcW w:w="2159" w:type="dxa"/>
+          </w:tcPr>
+          <w:p>
+            <w:r>
+              <w:t>0.</w:t>
+            </w:r>
+            <w:r>
+              <w:t>74</w:t>
+            </w:r>
+          </w:p>
+        </w:tc>
+        <w:tc>
+          <w:tcPr>
+            <w:tcW w:w="2159" w:type="dxa"/>
+          </w:tcPr>
+          <w:p>
+            <w:r>
               <w:t>1.</w:t>
             </w:r>
             <w:r>
-              <w:t>07</w:t>
-            </w:r>
-          </w:p>
-        </w:tc>
-        <w:tc>
-          <w:tcPr>
-            <w:tcW w:w="2158" w:type="dxa"/>
-          </w:tcPr>
-          <w:p>
-            <w:r>
-              <w:t>0.</w:t>
-            </w:r>
-            <w:r>
-              <w:t>22</w:t>
-            </w:r>
-          </w:p>
-        </w:tc>
-        <w:tc>
-          <w:tcPr>
-            <w:tcW w:w="2159" w:type="dxa"/>
-          </w:tcPr>
-          <w:p>
-            <w:r>
-              <w:t>0.</w:t>
-            </w:r>
-            <w:r>
-              <w:t>69</w:t>
-            </w:r>
-          </w:p>
-        </w:tc>
-        <w:tc>
-          <w:tcPr>
-            <w:tcW w:w="2159" w:type="dxa"/>
-          </w:tcPr>
-          <w:p>
-            <w:r>
-              <w:t>1.</w:t>
-            </w:r>
-            <w:r>
-              <w:t>49</w:t>
+              <w:t>57</w:t>
             </w:r>
           </w:p>
         </w:tc>
@@ -2249,6 +2924,7 @@
           <w:p>
             <w:proofErr w:type="spellStart"/>
             <w:r>
+              <w:lastRenderedPageBreak/>
               <w:t>PAR_sat</w:t>
             </w:r>
             <w:proofErr w:type="spellEnd"/>
@@ -2328,8 +3004,6 @@
             </w:r>
           </w:p>
         </w:tc>
-        <w:bookmarkStart w:id="0" w:name="_GoBack"/>
-        <w:bookmarkEnd w:id="0"/>
       </w:tr>
       <w:tr>
         <w:tc>

</xml_diff>